<commit_message>
Added all background items accept for flag pole at the end of level.
</commit_message>
<xml_diff>
--- a/ToDo.docx
+++ b/ToDo.docx
@@ -20,7 +20,7 @@
         </w:numPr>
       </w:pPr>
       <w:r>
-        <w:t>Get all level images for game.</w:t>
+        <w:t>Fix camera to react like the original super Mario bros.</w:t>
       </w:r>
     </w:p>
     <w:p>
@@ -32,7 +32,7 @@
         </w:numPr>
       </w:pPr>
       <w:r>
-        <w:t>Add level background to level 1-1.</w:t>
+        <w:t>Change player 1 character to super Mario.</w:t>
       </w:r>
     </w:p>
     <w:p>
@@ -44,10 +44,82 @@
         </w:numPr>
       </w:pPr>
       <w:r>
-        <w:t xml:space="preserve">Modify the level so that bricks and whatever else are not part of background.  </w:t>
+        <w:t>Tweak jump to be roughly same height as original.</w:t>
+      </w:r>
+    </w:p>
+    <w:p>
+      <w:pPr>
+        <w:pStyle w:val="ListParagraph"/>
+        <w:numPr>
+          <w:ilvl w:val="0"/>
+          <w:numId w:val="1"/>
+        </w:numPr>
+      </w:pPr>
+      <w:r>
+        <w:t>Add acceleration to Mario.</w:t>
+      </w:r>
+    </w:p>
+    <w:p>
+      <w:pPr>
+        <w:pStyle w:val="ListParagraph"/>
+        <w:numPr>
+          <w:ilvl w:val="0"/>
+          <w:numId w:val="1"/>
+        </w:numPr>
+      </w:pPr>
+      <w:r>
+        <w:t>Play test and tweak super Mario until close enough (can tweak more later).</w:t>
       </w:r>
       <w:bookmarkStart w:id="0" w:name="_GoBack"/>
       <w:bookmarkEnd w:id="0"/>
+    </w:p>
+    <w:p>
+      <w:pPr>
+        <w:pStyle w:val="ListParagraph"/>
+        <w:numPr>
+          <w:ilvl w:val="0"/>
+          <w:numId w:val="1"/>
+        </w:numPr>
+      </w:pPr>
+      <w:r>
+        <w:t>Add box colliders to bricks and tiles.</w:t>
+      </w:r>
+    </w:p>
+    <w:p>
+      <w:pPr>
+        <w:pStyle w:val="ListParagraph"/>
+        <w:numPr>
+          <w:ilvl w:val="0"/>
+          <w:numId w:val="1"/>
+        </w:numPr>
+      </w:pPr>
+      <w:r>
+        <w:t>Add UI. For now, no functionality.</w:t>
+      </w:r>
+    </w:p>
+    <w:p>
+      <w:pPr>
+        <w:pStyle w:val="ListParagraph"/>
+        <w:numPr>
+          <w:ilvl w:val="0"/>
+          <w:numId w:val="1"/>
+        </w:numPr>
+      </w:pPr>
+      <w:r>
+        <w:t>Have bricks break.</w:t>
+      </w:r>
+    </w:p>
+    <w:p>
+      <w:pPr>
+        <w:pStyle w:val="ListParagraph"/>
+        <w:numPr>
+          <w:ilvl w:val="0"/>
+          <w:numId w:val="1"/>
+        </w:numPr>
+      </w:pPr>
+      <w:r>
+        <w:t>Have question mark animate up with coin animation and 200 pts displayed at the end of animation.</w:t>
+      </w:r>
     </w:p>
     <w:sectPr>
       <w:pgSz w:w="12240" w:h="15840"/>
@@ -325,7 +397,7 @@
     <w:lsdException w:name="Table Web 2" w:semiHidden="1" w:unhideWhenUsed="1"/>
     <w:lsdException w:name="Table Web 3" w:semiHidden="1" w:unhideWhenUsed="1"/>
     <w:lsdException w:name="Balloon Text" w:semiHidden="1" w:unhideWhenUsed="1"/>
-    <w:lsdException w:name="Table Grid" w:semiHidden="1" w:uiPriority="59" w:unhideWhenUsed="1"/>
+    <w:lsdException w:name="Table Grid" w:uiPriority="59"/>
     <w:lsdException w:name="Table Theme" w:semiHidden="1" w:unhideWhenUsed="1"/>
     <w:lsdException w:name="Placeholder Text" w:semiHidden="1"/>
     <w:lsdException w:name="No Spacing" w:uiPriority="1" w:qFormat="1"/>

</xml_diff>

<commit_message>
Updated player one to be super mario. Implemented walking and jumping. Added colliders to tiles.
</commit_message>
<xml_diff>
--- a/ToDo.docx
+++ b/ToDo.docx
@@ -32,8 +32,10 @@
         </w:numPr>
       </w:pPr>
       <w:r>
-        <w:t>Change player 1 character to super Mario.</w:t>
-      </w:r>
+        <w:t>Make sure that player cannot pass camera view to the left.</w:t>
+      </w:r>
+      <w:bookmarkStart w:id="0" w:name="_GoBack"/>
+      <w:bookmarkEnd w:id="0"/>
     </w:p>
     <w:p>
       <w:pPr>
@@ -44,7 +46,7 @@
         </w:numPr>
       </w:pPr>
       <w:r>
-        <w:t>Tweak jump to be roughly same height as original.</w:t>
+        <w:t>Change player 1 character to super Mario.</w:t>
       </w:r>
     </w:p>
     <w:p>
@@ -56,7 +58,7 @@
         </w:numPr>
       </w:pPr>
       <w:r>
-        <w:t>Add acceleration to Mario.</w:t>
+        <w:t>Tweak jump to be roughly same height as original.</w:t>
       </w:r>
     </w:p>
     <w:p>
@@ -68,10 +70,20 @@
         </w:numPr>
       </w:pPr>
       <w:r>
+        <w:t>Add acceleration to Mario.</w:t>
+      </w:r>
+    </w:p>
+    <w:p>
+      <w:pPr>
+        <w:pStyle w:val="ListParagraph"/>
+        <w:numPr>
+          <w:ilvl w:val="0"/>
+          <w:numId w:val="1"/>
+        </w:numPr>
+      </w:pPr>
+      <w:r>
         <w:t>Play test and tweak super Mario until close enough (can tweak more later).</w:t>
       </w:r>
-      <w:bookmarkStart w:id="0" w:name="_GoBack"/>
-      <w:bookmarkEnd w:id="0"/>
     </w:p>
     <w:p>
       <w:pPr>

</xml_diff>

<commit_message>
Added top screen UI.
</commit_message>
<xml_diff>
--- a/ToDo.docx
+++ b/ToDo.docx
@@ -20,8 +20,10 @@
         </w:numPr>
       </w:pPr>
       <w:r>
-        <w:t>Fix camera to react like the original super Mario bros.</w:t>
-      </w:r>
+        <w:t>Have bricks break.</w:t>
+      </w:r>
+      <w:bookmarkStart w:id="0" w:name="_GoBack"/>
+      <w:bookmarkEnd w:id="0"/>
     </w:p>
     <w:p>
       <w:pPr>
@@ -32,105 +34,153 @@
         </w:numPr>
       </w:pPr>
       <w:r>
-        <w:t>Make sure that player cannot pass camera view to the left.</w:t>
-      </w:r>
-      <w:bookmarkStart w:id="0" w:name="_GoBack"/>
-      <w:bookmarkEnd w:id="0"/>
+        <w:t>Have question mark animate up with coin animation and 200 pts displayed at the end of animation.</w:t>
+      </w:r>
     </w:p>
+    <w:p/>
     <w:p>
-      <w:pPr>
-        <w:pStyle w:val="ListParagraph"/>
-        <w:numPr>
-          <w:ilvl w:val="0"/>
-          <w:numId w:val="1"/>
-        </w:numPr>
-      </w:pPr>
-      <w:r>
-        <w:t>Change player 1 character to super Mario.</w:t>
-      </w:r>
-    </w:p>
-    <w:p>
-      <w:pPr>
-        <w:pStyle w:val="ListParagraph"/>
-        <w:numPr>
-          <w:ilvl w:val="0"/>
-          <w:numId w:val="1"/>
-        </w:numPr>
-      </w:pPr>
-      <w:r>
-        <w:t>Tweak jump to be roughly same height as original.</w:t>
-      </w:r>
-    </w:p>
-    <w:p>
-      <w:pPr>
-        <w:pStyle w:val="ListParagraph"/>
-        <w:numPr>
-          <w:ilvl w:val="0"/>
-          <w:numId w:val="1"/>
-        </w:numPr>
-      </w:pPr>
-      <w:r>
-        <w:t>Add acceleration to Mario.</w:t>
-      </w:r>
-    </w:p>
-    <w:p>
-      <w:pPr>
-        <w:pStyle w:val="ListParagraph"/>
-        <w:numPr>
-          <w:ilvl w:val="0"/>
-          <w:numId w:val="1"/>
-        </w:numPr>
-      </w:pPr>
-      <w:r>
-        <w:t>Play test and tweak super Mario until close enough (can tweak more later).</w:t>
-      </w:r>
-    </w:p>
-    <w:p>
-      <w:pPr>
-        <w:pStyle w:val="ListParagraph"/>
-        <w:numPr>
-          <w:ilvl w:val="0"/>
-          <w:numId w:val="1"/>
-        </w:numPr>
-      </w:pPr>
-      <w:r>
-        <w:t>Add box colliders to bricks and tiles.</w:t>
-      </w:r>
-    </w:p>
-    <w:p>
-      <w:pPr>
-        <w:pStyle w:val="ListParagraph"/>
-        <w:numPr>
-          <w:ilvl w:val="0"/>
-          <w:numId w:val="1"/>
-        </w:numPr>
-      </w:pPr>
-      <w:r>
-        <w:t>Add UI. For now, no functionality.</w:t>
-      </w:r>
-    </w:p>
-    <w:p>
-      <w:pPr>
-        <w:pStyle w:val="ListParagraph"/>
-        <w:numPr>
-          <w:ilvl w:val="0"/>
-          <w:numId w:val="1"/>
-        </w:numPr>
-      </w:pPr>
-      <w:r>
-        <w:t>Have bricks break.</w:t>
-      </w:r>
-    </w:p>
-    <w:p>
-      <w:pPr>
-        <w:pStyle w:val="ListParagraph"/>
-        <w:numPr>
-          <w:ilvl w:val="0"/>
-          <w:numId w:val="1"/>
-        </w:numPr>
-      </w:pPr>
-      <w:r>
-        <w:t>Have question mark animate up with coin animation and 200 pts displayed at the end of animation.</w:t>
+      <w:r>
+        <w:rPr>
+          <w:rFonts w:ascii="Helvetica" w:hAnsi="Helvetica" w:cs="Helvetica"/>
+          <w:color w:val="333333"/>
+          <w:shd w:val="clear" w:color="auto" w:fill="FFFFFF"/>
+        </w:rPr>
+        <w:t>joystick button 0 = A</w:t>
+      </w:r>
+      <w:r>
+        <w:rPr>
+          <w:rFonts w:ascii="Helvetica" w:hAnsi="Helvetica" w:cs="Helvetica"/>
+          <w:color w:val="333333"/>
+        </w:rPr>
+        <w:br/>
+      </w:r>
+      <w:r>
+        <w:rPr>
+          <w:rFonts w:ascii="Helvetica" w:hAnsi="Helvetica" w:cs="Helvetica"/>
+          <w:color w:val="333333"/>
+          <w:shd w:val="clear" w:color="auto" w:fill="FFFFFF"/>
+        </w:rPr>
+        <w:t>joystick button 1 = B</w:t>
+      </w:r>
+      <w:r>
+        <w:rPr>
+          <w:rFonts w:ascii="Helvetica" w:hAnsi="Helvetica" w:cs="Helvetica"/>
+          <w:color w:val="333333"/>
+        </w:rPr>
+        <w:br/>
+      </w:r>
+      <w:r>
+        <w:rPr>
+          <w:rFonts w:ascii="Helvetica" w:hAnsi="Helvetica" w:cs="Helvetica"/>
+          <w:color w:val="333333"/>
+          <w:shd w:val="clear" w:color="auto" w:fill="FFFFFF"/>
+        </w:rPr>
+        <w:t>joystick button 2 = X</w:t>
+      </w:r>
+      <w:r>
+        <w:rPr>
+          <w:rFonts w:ascii="Helvetica" w:hAnsi="Helvetica" w:cs="Helvetica"/>
+          <w:color w:val="333333"/>
+        </w:rPr>
+        <w:br/>
+      </w:r>
+      <w:r>
+        <w:rPr>
+          <w:rFonts w:ascii="Helvetica" w:hAnsi="Helvetica" w:cs="Helvetica"/>
+          <w:color w:val="333333"/>
+          <w:shd w:val="clear" w:color="auto" w:fill="FFFFFF"/>
+        </w:rPr>
+        <w:t>joystick button 3 = Y</w:t>
+      </w:r>
+      <w:r>
+        <w:rPr>
+          <w:rFonts w:ascii="Helvetica" w:hAnsi="Helvetica" w:cs="Helvetica"/>
+          <w:color w:val="333333"/>
+        </w:rPr>
+        <w:br/>
+      </w:r>
+      <w:r>
+        <w:rPr>
+          <w:rFonts w:ascii="Helvetica" w:hAnsi="Helvetica" w:cs="Helvetica"/>
+          <w:color w:val="333333"/>
+          <w:shd w:val="clear" w:color="auto" w:fill="FFFFFF"/>
+        </w:rPr>
+        <w:t>joystick button 4 = LB</w:t>
+      </w:r>
+      <w:r>
+        <w:rPr>
+          <w:rFonts w:ascii="Helvetica" w:hAnsi="Helvetica" w:cs="Helvetica"/>
+          <w:color w:val="333333"/>
+        </w:rPr>
+        <w:br/>
+      </w:r>
+      <w:r>
+        <w:rPr>
+          <w:rFonts w:ascii="Helvetica" w:hAnsi="Helvetica" w:cs="Helvetica"/>
+          <w:color w:val="333333"/>
+          <w:shd w:val="clear" w:color="auto" w:fill="FFFFFF"/>
+        </w:rPr>
+        <w:t>joystick button 5 = RB</w:t>
+      </w:r>
+      <w:r>
+        <w:rPr>
+          <w:rFonts w:ascii="Helvetica" w:hAnsi="Helvetica" w:cs="Helvetica"/>
+          <w:color w:val="333333"/>
+        </w:rPr>
+        <w:br/>
+      </w:r>
+      <w:r>
+        <w:rPr>
+          <w:rFonts w:ascii="Helvetica" w:hAnsi="Helvetica" w:cs="Helvetica"/>
+          <w:color w:val="333333"/>
+          <w:shd w:val="clear" w:color="auto" w:fill="FFFFFF"/>
+        </w:rPr>
+        <w:t>joystick button 6 = back button</w:t>
+      </w:r>
+      <w:r>
+        <w:rPr>
+          <w:rFonts w:ascii="Helvetica" w:hAnsi="Helvetica" w:cs="Helvetica"/>
+          <w:color w:val="333333"/>
+        </w:rPr>
+        <w:br/>
+      </w:r>
+      <w:r>
+        <w:rPr>
+          <w:rFonts w:ascii="Helvetica" w:hAnsi="Helvetica" w:cs="Helvetica"/>
+          <w:color w:val="333333"/>
+          <w:shd w:val="clear" w:color="auto" w:fill="FFFFFF"/>
+        </w:rPr>
+        <w:t>joystick button 7 = start button</w:t>
+      </w:r>
+      <w:r>
+        <w:rPr>
+          <w:rFonts w:ascii="Helvetica" w:hAnsi="Helvetica" w:cs="Helvetica"/>
+          <w:color w:val="333333"/>
+        </w:rPr>
+        <w:br/>
+      </w:r>
+      <w:r>
+        <w:rPr>
+          <w:rFonts w:ascii="Helvetica" w:hAnsi="Helvetica" w:cs="Helvetica"/>
+          <w:color w:val="333333"/>
+          <w:shd w:val="clear" w:color="auto" w:fill="FFFFFF"/>
+        </w:rPr>
+        <w:t>joystick button 8 = left analogue stick click</w:t>
+      </w:r>
+      <w:r>
+        <w:rPr>
+          <w:rFonts w:ascii="Helvetica" w:hAnsi="Helvetica" w:cs="Helvetica"/>
+          <w:color w:val="333333"/>
+        </w:rPr>
+        <w:br/>
+      </w:r>
+      <w:r>
+        <w:rPr>
+          <w:rFonts w:ascii="Helvetica" w:hAnsi="Helvetica" w:cs="Helvetica"/>
+          <w:color w:val="333333"/>
+          <w:shd w:val="clear" w:color="auto" w:fill="FFFFFF"/>
+        </w:rPr>
+        <w:t>joystick button 9 = right analogue stick click</w:t>
       </w:r>
     </w:p>
     <w:sectPr>

</xml_diff>

<commit_message>
Added Question mark animation with coin. Also brick move without coin.
</commit_message>
<xml_diff>
--- a/ToDo.docx
+++ b/ToDo.docx
@@ -20,7 +20,15 @@
         </w:numPr>
       </w:pPr>
       <w:r>
-        <w:t>Have bricks break.</w:t>
+        <w:t xml:space="preserve">Add brick animation if small Mario hits it. Keep in mind that animation for big Mario </w:t>
+      </w:r>
+      <w:proofErr w:type="gramStart"/>
+      <w:r>
+        <w:t>will have to</w:t>
+      </w:r>
+      <w:proofErr w:type="gramEnd"/>
+      <w:r>
+        <w:t xml:space="preserve"> be played.</w:t>
       </w:r>
       <w:bookmarkStart w:id="0" w:name="_GoBack"/>
       <w:bookmarkEnd w:id="0"/>
@@ -34,7 +42,31 @@
         </w:numPr>
       </w:pPr>
       <w:r>
-        <w:t>Have question mark animate up with coin animation and 200 pts displayed at the end of animation.</w:t>
+        <w:t>Create mushroom animation once Mario hits question mark.</w:t>
+      </w:r>
+    </w:p>
+    <w:p>
+      <w:pPr>
+        <w:pStyle w:val="ListParagraph"/>
+        <w:numPr>
+          <w:ilvl w:val="0"/>
+          <w:numId w:val="1"/>
+        </w:numPr>
+      </w:pPr>
+      <w:r>
+        <w:t>Create Big Mario when Mario eats mushroom.</w:t>
+      </w:r>
+    </w:p>
+    <w:p>
+      <w:pPr>
+        <w:pStyle w:val="ListParagraph"/>
+        <w:numPr>
+          <w:ilvl w:val="0"/>
+          <w:numId w:val="1"/>
+        </w:numPr>
+      </w:pPr>
+      <w:r>
+        <w:t>Have bricks break.</w:t>
       </w:r>
     </w:p>
     <w:p/>

</xml_diff>

<commit_message>
Implemented mushroom animation after hitting select question mark tile.
</commit_message>
<xml_diff>
--- a/ToDo.docx
+++ b/ToDo.docx
@@ -20,30 +20,10 @@
         </w:numPr>
       </w:pPr>
       <w:r>
-        <w:t xml:space="preserve">Add brick animation if small Mario hits it. Keep in mind that animation for big Mario </w:t>
-      </w:r>
-      <w:proofErr w:type="gramStart"/>
-      <w:r>
-        <w:t>will have to</w:t>
-      </w:r>
-      <w:proofErr w:type="gramEnd"/>
-      <w:r>
-        <w:t xml:space="preserve"> be played.</w:t>
+        <w:t>Create mushroom animation once Mario hits question mark.</w:t>
       </w:r>
       <w:bookmarkStart w:id="0" w:name="_GoBack"/>
       <w:bookmarkEnd w:id="0"/>
-    </w:p>
-    <w:p>
-      <w:pPr>
-        <w:pStyle w:val="ListParagraph"/>
-        <w:numPr>
-          <w:ilvl w:val="0"/>
-          <w:numId w:val="1"/>
-        </w:numPr>
-      </w:pPr>
-      <w:r>
-        <w:t>Create mushroom animation once Mario hits question mark.</w:t>
-      </w:r>
     </w:p>
     <w:p>
       <w:pPr>

</xml_diff>

<commit_message>
First attempt at decoupling mushroom as part of animation and the mushroom object.
</commit_message>
<xml_diff>
--- a/ToDo.docx
+++ b/ToDo.docx
@@ -20,10 +20,22 @@
         </w:numPr>
       </w:pPr>
       <w:r>
-        <w:t>Create mushroom animation once Mario hits question mark.</w:t>
+        <w:t>Make sure mushroom does not disappear when coming out of block.</w:t>
       </w:r>
       <w:bookmarkStart w:id="0" w:name="_GoBack"/>
       <w:bookmarkEnd w:id="0"/>
+    </w:p>
+    <w:p>
+      <w:pPr>
+        <w:pStyle w:val="ListParagraph"/>
+        <w:numPr>
+          <w:ilvl w:val="0"/>
+          <w:numId w:val="1"/>
+        </w:numPr>
+      </w:pPr>
+      <w:r>
+        <w:t>Make sure that mushroom doesn’t get stuck in cracks or bumps in the ground.</w:t>
+      </w:r>
     </w:p>
     <w:p>
       <w:pPr>

</xml_diff>

<commit_message>
Mushroom is now decoupled from animation completely. Mushroom movement more natural and less quirks.
</commit_message>
<xml_diff>
--- a/ToDo.docx
+++ b/ToDo.docx
@@ -1,6 +1,6 @@
 
 <file path=word/document.xml><?xml version="1.0" encoding="utf-8"?>
-<w:document xmlns:wpc="http://schemas.microsoft.com/office/word/2010/wordprocessingCanvas" xmlns:cx="http://schemas.microsoft.com/office/drawing/2014/chartex" xmlns:cx1="http://schemas.microsoft.com/office/drawing/2015/9/8/chartex" xmlns:cx2="http://schemas.microsoft.com/office/drawing/2015/10/21/chartex" xmlns:cx3="http://schemas.microsoft.com/office/drawing/2016/5/9/chartex" xmlns:cx4="http://schemas.microsoft.com/office/drawing/2016/5/10/chartex" xmlns:cx5="http://schemas.microsoft.com/office/drawing/2016/5/11/chartex" xmlns:mc="http://schemas.openxmlformats.org/markup-compatibility/2006" xmlns:o="urn:schemas-microsoft-com:office:office" xmlns:r="http://schemas.openxmlformats.org/officeDocument/2006/relationships" xmlns:m="http://schemas.openxmlformats.org/officeDocument/2006/math" xmlns:v="urn:schemas-microsoft-com:vml" xmlns:wp14="http://schemas.microsoft.com/office/word/2010/wordprocessingDrawing" xmlns:wp="http://schemas.openxmlformats.org/drawingml/2006/wordprocessingDrawing" xmlns:w10="urn:schemas-microsoft-com:office:word" xmlns:w="http://schemas.openxmlformats.org/wordprocessingml/2006/main" xmlns:w14="http://schemas.microsoft.com/office/word/2010/wordml" xmlns:w15="http://schemas.microsoft.com/office/word/2012/wordml" xmlns:w16se="http://schemas.microsoft.com/office/word/2015/wordml/symex" xmlns:wpg="http://schemas.microsoft.com/office/word/2010/wordprocessingGroup" xmlns:wpi="http://schemas.microsoft.com/office/word/2010/wordprocessingInk" xmlns:wne="http://schemas.microsoft.com/office/word/2006/wordml" xmlns:wps="http://schemas.microsoft.com/office/word/2010/wordprocessingShape" mc:Ignorable="w14 w15 w16se wp14">
+<w:document xmlns:wpc="http://schemas.microsoft.com/office/word/2010/wordprocessingCanvas" xmlns:cx="http://schemas.microsoft.com/office/drawing/2014/chartex" xmlns:cx1="http://schemas.microsoft.com/office/drawing/2015/9/8/chartex" xmlns:cx2="http://schemas.microsoft.com/office/drawing/2015/10/21/chartex" xmlns:cx3="http://schemas.microsoft.com/office/drawing/2016/5/9/chartex" xmlns:cx4="http://schemas.microsoft.com/office/drawing/2016/5/10/chartex" xmlns:cx5="http://schemas.microsoft.com/office/drawing/2016/5/11/chartex" xmlns:cx6="http://schemas.microsoft.com/office/drawing/2016/5/12/chartex" xmlns:cx7="http://schemas.microsoft.com/office/drawing/2016/5/13/chartex" xmlns:cx8="http://schemas.microsoft.com/office/drawing/2016/5/14/chartex" xmlns:mc="http://schemas.openxmlformats.org/markup-compatibility/2006" xmlns:o="urn:schemas-microsoft-com:office:office" xmlns:r="http://schemas.openxmlformats.org/officeDocument/2006/relationships" xmlns:m="http://schemas.openxmlformats.org/officeDocument/2006/math" xmlns:v="urn:schemas-microsoft-com:vml" xmlns:wp14="http://schemas.microsoft.com/office/word/2010/wordprocessingDrawing" xmlns:wp="http://schemas.openxmlformats.org/drawingml/2006/wordprocessingDrawing" xmlns:w10="urn:schemas-microsoft-com:office:word" xmlns:w="http://schemas.openxmlformats.org/wordprocessingml/2006/main" xmlns:w14="http://schemas.microsoft.com/office/word/2010/wordml" xmlns:w15="http://schemas.microsoft.com/office/word/2012/wordml" xmlns:w16se="http://schemas.microsoft.com/office/word/2015/wordml/symex" xmlns:wpg="http://schemas.microsoft.com/office/word/2010/wordprocessingGroup" xmlns:wpi="http://schemas.microsoft.com/office/word/2010/wordprocessingInk" xmlns:wne="http://schemas.microsoft.com/office/word/2006/wordml" xmlns:wps="http://schemas.microsoft.com/office/word/2010/wordprocessingShape" mc:Ignorable="w14 w15 w16se wp14">
   <w:body>
     <w:p>
       <w:pPr>
@@ -20,22 +20,10 @@
         </w:numPr>
       </w:pPr>
       <w:r>
-        <w:t>Make sure mushroom does not disappear when coming out of block.</w:t>
+        <w:t>Make sure that mushroom only collides with ground layers. Should go through creatures or player (of course as soon as player touches it, it should disappear and Mario should grow).</w:t>
       </w:r>
       <w:bookmarkStart w:id="0" w:name="_GoBack"/>
       <w:bookmarkEnd w:id="0"/>
-    </w:p>
-    <w:p>
-      <w:pPr>
-        <w:pStyle w:val="ListParagraph"/>
-        <w:numPr>
-          <w:ilvl w:val="0"/>
-          <w:numId w:val="1"/>
-        </w:numPr>
-      </w:pPr>
-      <w:r>
-        <w:t>Make sure that mushroom doesn’t get stuck in cracks or bumps in the ground.</w:t>
-      </w:r>
     </w:p>
     <w:p>
       <w:pPr>
@@ -218,7 +206,7 @@
 </file>
 
 <file path=word/numbering.xml><?xml version="1.0" encoding="utf-8"?>
-<w:numbering xmlns:wpc="http://schemas.microsoft.com/office/word/2010/wordprocessingCanvas" xmlns:cx="http://schemas.microsoft.com/office/drawing/2014/chartex" xmlns:cx1="http://schemas.microsoft.com/office/drawing/2015/9/8/chartex" xmlns:cx2="http://schemas.microsoft.com/office/drawing/2015/10/21/chartex" xmlns:cx3="http://schemas.microsoft.com/office/drawing/2016/5/9/chartex" xmlns:cx4="http://schemas.microsoft.com/office/drawing/2016/5/10/chartex" xmlns:cx5="http://schemas.microsoft.com/office/drawing/2016/5/11/chartex" xmlns:mc="http://schemas.openxmlformats.org/markup-compatibility/2006" xmlns:o="urn:schemas-microsoft-com:office:office" xmlns:r="http://schemas.openxmlformats.org/officeDocument/2006/relationships" xmlns:m="http://schemas.openxmlformats.org/officeDocument/2006/math" xmlns:v="urn:schemas-microsoft-com:vml" xmlns:wp14="http://schemas.microsoft.com/office/word/2010/wordprocessingDrawing" xmlns:wp="http://schemas.openxmlformats.org/drawingml/2006/wordprocessingDrawing" xmlns:w10="urn:schemas-microsoft-com:office:word" xmlns:w="http://schemas.openxmlformats.org/wordprocessingml/2006/main" xmlns:w14="http://schemas.microsoft.com/office/word/2010/wordml" xmlns:w15="http://schemas.microsoft.com/office/word/2012/wordml" xmlns:w16se="http://schemas.microsoft.com/office/word/2015/wordml/symex" xmlns:wpg="http://schemas.microsoft.com/office/word/2010/wordprocessingGroup" xmlns:wpi="http://schemas.microsoft.com/office/word/2010/wordprocessingInk" xmlns:wne="http://schemas.microsoft.com/office/word/2006/wordml" xmlns:wps="http://schemas.microsoft.com/office/word/2010/wordprocessingShape" mc:Ignorable="w14 w15 w16se wp14">
+<w:numbering xmlns:wpc="http://schemas.microsoft.com/office/word/2010/wordprocessingCanvas" xmlns:cx="http://schemas.microsoft.com/office/drawing/2014/chartex" xmlns:cx1="http://schemas.microsoft.com/office/drawing/2015/9/8/chartex" xmlns:cx2="http://schemas.microsoft.com/office/drawing/2015/10/21/chartex" xmlns:cx3="http://schemas.microsoft.com/office/drawing/2016/5/9/chartex" xmlns:cx4="http://schemas.microsoft.com/office/drawing/2016/5/10/chartex" xmlns:cx5="http://schemas.microsoft.com/office/drawing/2016/5/11/chartex" xmlns:cx6="http://schemas.microsoft.com/office/drawing/2016/5/12/chartex" xmlns:cx7="http://schemas.microsoft.com/office/drawing/2016/5/13/chartex" xmlns:cx8="http://schemas.microsoft.com/office/drawing/2016/5/14/chartex" xmlns:mc="http://schemas.openxmlformats.org/markup-compatibility/2006" xmlns:o="urn:schemas-microsoft-com:office:office" xmlns:r="http://schemas.openxmlformats.org/officeDocument/2006/relationships" xmlns:m="http://schemas.openxmlformats.org/officeDocument/2006/math" xmlns:v="urn:schemas-microsoft-com:vml" xmlns:wp14="http://schemas.microsoft.com/office/word/2010/wordprocessingDrawing" xmlns:wp="http://schemas.openxmlformats.org/drawingml/2006/wordprocessingDrawing" xmlns:w10="urn:schemas-microsoft-com:office:word" xmlns:w="http://schemas.openxmlformats.org/wordprocessingml/2006/main" xmlns:w14="http://schemas.microsoft.com/office/word/2010/wordml" xmlns:w15="http://schemas.microsoft.com/office/word/2012/wordml" xmlns:w16se="http://schemas.microsoft.com/office/word/2015/wordml/symex" xmlns:wpg="http://schemas.microsoft.com/office/word/2010/wordprocessingGroup" xmlns:wpi="http://schemas.microsoft.com/office/word/2010/wordprocessingInk" xmlns:wne="http://schemas.microsoft.com/office/word/2006/wordml" xmlns:wps="http://schemas.microsoft.com/office/word/2010/wordprocessingShape" mc:Ignorable="w14 w15 w16se wp14">
   <w:abstractNum w:abstractNumId="0" w15:restartNumberingAfterBreak="0">
     <w:nsid w:val="2DF7293B"/>
     <w:multiLevelType w:val="hybridMultilevel"/>

</xml_diff>

<commit_message>
Mushroom now disapears when player touches. Started implementing big mario.
</commit_message>
<xml_diff>
--- a/ToDo.docx
+++ b/ToDo.docx
@@ -18,12 +18,16 @@
           <w:ilvl w:val="0"/>
           <w:numId w:val="1"/>
         </w:numPr>
-      </w:pPr>
-      <w:r>
+        <w:rPr>
+          <w:strike/>
+        </w:rPr>
+      </w:pPr>
+      <w:r>
+        <w:rPr>
+          <w:strike/>
+        </w:rPr>
         <w:t>Make sure that mushroom only collides with ground layers. Should go through creatures or player (of course as soon as player touches it, it should disappear and Mario should grow).</w:t>
       </w:r>
-      <w:bookmarkStart w:id="0" w:name="_GoBack"/>
-      <w:bookmarkEnd w:id="0"/>
     </w:p>
     <w:p>
       <w:pPr>
@@ -34,8 +38,28 @@
         </w:numPr>
       </w:pPr>
       <w:r>
-        <w:t>Create Big Mario when Mario eats mushroom.</w:t>
-      </w:r>
+        <w:t xml:space="preserve">Create Big Mario </w:t>
+      </w:r>
+      <w:r>
+        <w:t xml:space="preserve">animation </w:t>
+      </w:r>
+      <w:r>
+        <w:t>when Mario eats mushroom.</w:t>
+      </w:r>
+    </w:p>
+    <w:p>
+      <w:pPr>
+        <w:pStyle w:val="ListParagraph"/>
+        <w:numPr>
+          <w:ilvl w:val="0"/>
+          <w:numId w:val="1"/>
+        </w:numPr>
+      </w:pPr>
+      <w:r>
+        <w:t>Be able to control big Mario.</w:t>
+      </w:r>
+      <w:bookmarkStart w:id="0" w:name="_GoBack"/>
+      <w:bookmarkEnd w:id="0"/>
     </w:p>
     <w:p>
       <w:pPr>

</xml_diff>

<commit_message>
Mario now tranforms to big mario. Transform animation not implemented yet.
</commit_message>
<xml_diff>
--- a/ToDo.docx
+++ b/ToDo.docx
@@ -58,8 +58,6 @@
       <w:r>
         <w:t>Be able to control big Mario.</w:t>
       </w:r>
-      <w:bookmarkStart w:id="0" w:name="_GoBack"/>
-      <w:bookmarkEnd w:id="0"/>
     </w:p>
     <w:p>
       <w:pPr>
@@ -75,12 +73,19 @@
     </w:p>
     <w:p/>
     <w:p>
-      <w:r>
+      <w:pPr>
         <w:rPr>
           <w:rFonts w:ascii="Helvetica" w:hAnsi="Helvetica" w:cs="Helvetica"/>
           <w:color w:val="333333"/>
           <w:shd w:val="clear" w:color="auto" w:fill="FFFFFF"/>
         </w:rPr>
+      </w:pPr>
+      <w:r>
+        <w:rPr>
+          <w:rFonts w:ascii="Helvetica" w:hAnsi="Helvetica" w:cs="Helvetica"/>
+          <w:color w:val="333333"/>
+          <w:shd w:val="clear" w:color="auto" w:fill="FFFFFF"/>
+        </w:rPr>
         <w:t>joystick button 0 = A</w:t>
       </w:r>
       <w:r>
@@ -217,6 +222,102 @@
           <w:shd w:val="clear" w:color="auto" w:fill="FFFFFF"/>
         </w:rPr>
         <w:t>joystick button 9 = right analogue stick click</w:t>
+      </w:r>
+    </w:p>
+    <w:p>
+      <w:pPr>
+        <w:rPr>
+          <w:rFonts w:ascii="Helvetica" w:hAnsi="Helvetica" w:cs="Helvetica"/>
+          <w:color w:val="333333"/>
+          <w:shd w:val="clear" w:color="auto" w:fill="FFFFFF"/>
+        </w:rPr>
+      </w:pPr>
+    </w:p>
+    <w:p>
+      <w:r>
+        <w:t>Box collider 2D</w:t>
+      </w:r>
+    </w:p>
+    <w:p/>
+    <w:p>
+      <w:r>
+        <w:t>Offset x 0    y 0.03</w:t>
+      </w:r>
+    </w:p>
+    <w:p>
+      <w:r>
+        <w:t>Size   x 0.5  y 0.59</w:t>
+      </w:r>
+    </w:p>
+    <w:p/>
+    <w:p/>
+    <w:p>
+      <w:r>
+        <w:t>Circle Collider 2D</w:t>
+      </w:r>
+    </w:p>
+    <w:p/>
+    <w:p>
+      <w:r>
+        <w:t>Offset x 0    y -0.09</w:t>
+      </w:r>
+    </w:p>
+    <w:p>
+      <w:r>
+        <w:t>Radius</w:t>
+      </w:r>
+      <w:r>
+        <w:tab/>
+        <w:t>0.23</w:t>
+      </w:r>
+    </w:p>
+    <w:p/>
+    <w:p/>
+    <w:p/>
+    <w:p>
+      <w:r>
+        <w:t xml:space="preserve">Small </w:t>
+      </w:r>
+      <w:r>
+        <w:t>Big Mario</w:t>
+      </w:r>
+    </w:p>
+    <w:p>
+      <w:r>
+        <w:t>Box collider</w:t>
+      </w:r>
+    </w:p>
+    <w:p>
+      <w:r>
+        <w:t>Offset  x 0</w:t>
+      </w:r>
+      <w:r>
+        <w:tab/>
+        <w:t>y 0.02</w:t>
+      </w:r>
+    </w:p>
+    <w:p>
+      <w:r>
+        <w:t>Size    x 0.58  y 1.25</w:t>
+      </w:r>
+    </w:p>
+    <w:p/>
+    <w:p>
+      <w:r>
+        <w:t>Circle collider 2D</w:t>
+      </w:r>
+    </w:p>
+    <w:p/>
+    <w:p>
+      <w:r>
+        <w:t>Offset  x 0     y -0.38</w:t>
+      </w:r>
+      <w:bookmarkStart w:id="0" w:name="_GoBack"/>
+      <w:bookmarkEnd w:id="0"/>
+    </w:p>
+    <w:p>
+      <w:r>
+        <w:t>Radius  0.28</w:t>
       </w:r>
     </w:p>
     <w:sectPr>

</xml_diff>

<commit_message>
Flower now raises from block if Mario is big. Updated jump sounds. Different depending on Mario size.
</commit_message>
<xml_diff>
--- a/ToDo.docx
+++ b/ToDo.docx
@@ -36,14 +36,26 @@
           <w:ilvl w:val="0"/>
           <w:numId w:val="1"/>
         </w:numPr>
-      </w:pPr>
-      <w:r>
+        <w:rPr>
+          <w:strike/>
+        </w:rPr>
+      </w:pPr>
+      <w:r>
+        <w:rPr>
+          <w:strike/>
+        </w:rPr>
         <w:t xml:space="preserve">Create Big Mario </w:t>
       </w:r>
       <w:r>
+        <w:rPr>
+          <w:strike/>
+        </w:rPr>
         <w:t xml:space="preserve">animation </w:t>
       </w:r>
       <w:r>
+        <w:rPr>
+          <w:strike/>
+        </w:rPr>
         <w:t>when Mario eats mushroom.</w:t>
       </w:r>
     </w:p>
@@ -54,8 +66,14 @@
           <w:ilvl w:val="0"/>
           <w:numId w:val="1"/>
         </w:numPr>
-      </w:pPr>
-      <w:r>
+        <w:rPr>
+          <w:strike/>
+        </w:rPr>
+      </w:pPr>
+      <w:r>
+        <w:rPr>
+          <w:strike/>
+        </w:rPr>
         <w:t>Be able to control big Mario.</w:t>
       </w:r>
     </w:p>
@@ -66,10 +84,66 @@
           <w:ilvl w:val="0"/>
           <w:numId w:val="1"/>
         </w:numPr>
-      </w:pPr>
-      <w:r>
-        <w:t>Have bricks break.</w:t>
-      </w:r>
+        <w:rPr>
+          <w:strike/>
+        </w:rPr>
+      </w:pPr>
+      <w:r>
+        <w:rPr>
+          <w:strike/>
+        </w:rPr>
+        <w:t>Have flower come out if Big Mario already big.</w:t>
+      </w:r>
+    </w:p>
+    <w:p>
+      <w:pPr>
+        <w:pStyle w:val="ListParagraph"/>
+        <w:numPr>
+          <w:ilvl w:val="0"/>
+          <w:numId w:val="1"/>
+        </w:numPr>
+      </w:pPr>
+      <w:r>
+        <w:t>Instantiate flower with collider (and flash animation) when flower animation is done.</w:t>
+      </w:r>
+    </w:p>
+    <w:p>
+      <w:pPr>
+        <w:pStyle w:val="ListParagraph"/>
+        <w:numPr>
+          <w:ilvl w:val="0"/>
+          <w:numId w:val="1"/>
+        </w:numPr>
+      </w:pPr>
+      <w:r>
+        <w:t>Implement Big Mario with fire transformation when flower touched.</w:t>
+      </w:r>
+    </w:p>
+    <w:p>
+      <w:pPr>
+        <w:pStyle w:val="ListParagraph"/>
+        <w:numPr>
+          <w:ilvl w:val="0"/>
+          <w:numId w:val="1"/>
+        </w:numPr>
+      </w:pPr>
+      <w:r>
+        <w:t>Create brick break animation if Mario is big and hits it.</w:t>
+      </w:r>
+    </w:p>
+    <w:p>
+      <w:pPr>
+        <w:pStyle w:val="ListParagraph"/>
+        <w:numPr>
+          <w:ilvl w:val="0"/>
+          <w:numId w:val="1"/>
+        </w:numPr>
+      </w:pPr>
+      <w:r>
+        <w:t>Implement brick breaking when Mario hits it.</w:t>
+      </w:r>
+      <w:bookmarkStart w:id="0" w:name="_GoBack"/>
+      <w:bookmarkEnd w:id="0"/>
     </w:p>
     <w:p/>
     <w:p>
@@ -264,6 +338,7 @@
     </w:p>
     <w:p>
       <w:r>
+        <w:lastRenderedPageBreak/>
         <w:t>Radius</w:t>
       </w:r>
       <w:r>
@@ -276,10 +351,7 @@
     <w:p/>
     <w:p>
       <w:r>
-        <w:t xml:space="preserve">Small </w:t>
-      </w:r>
-      <w:r>
-        <w:t>Big Mario</w:t>
+        <w:t>Small Big Mario</w:t>
       </w:r>
     </w:p>
     <w:p>
@@ -312,8 +384,6 @@
       <w:r>
         <w:t>Offset  x 0     y -0.38</w:t>
       </w:r>
-      <w:bookmarkStart w:id="0" w:name="_GoBack"/>
-      <w:bookmarkEnd w:id="0"/>
     </w:p>
     <w:p>
       <w:r>

</xml_diff>

<commit_message>
Super mario now transforms to fire mario when collecting flower.
</commit_message>
<xml_diff>
--- a/ToDo.docx
+++ b/ToDo.docx
@@ -102,8 +102,14 @@
           <w:ilvl w:val="0"/>
           <w:numId w:val="1"/>
         </w:numPr>
-      </w:pPr>
-      <w:r>
+        <w:rPr>
+          <w:strike/>
+        </w:rPr>
+      </w:pPr>
+      <w:r>
+        <w:rPr>
+          <w:strike/>
+        </w:rPr>
         <w:t>Instantiate flower with collider (and flash animation) when flower animation is done.</w:t>
       </w:r>
     </w:p>
@@ -114,8 +120,14 @@
           <w:ilvl w:val="0"/>
           <w:numId w:val="1"/>
         </w:numPr>
-      </w:pPr>
-      <w:r>
+        <w:rPr>
+          <w:strike/>
+        </w:rPr>
+      </w:pPr>
+      <w:r>
+        <w:rPr>
+          <w:strike/>
+        </w:rPr>
         <w:t>Implement Big Mario with fire transformation when flower touched.</w:t>
       </w:r>
     </w:p>
@@ -130,6 +142,8 @@
       <w:r>
         <w:t>Create brick break animation if Mario is big and hits it.</w:t>
       </w:r>
+      <w:bookmarkStart w:id="0" w:name="_GoBack"/>
+      <w:bookmarkEnd w:id="0"/>
     </w:p>
     <w:p>
       <w:pPr>
@@ -142,8 +156,6 @@
       <w:r>
         <w:t>Implement brick breaking when Mario hits it.</w:t>
       </w:r>
-      <w:bookmarkStart w:id="0" w:name="_GoBack"/>
-      <w:bookmarkEnd w:id="0"/>
     </w:p>
     <w:p/>
     <w:p>

</xml_diff>

<commit_message>
Added thumb and coin sounds for question mark and brick blocks.
</commit_message>
<xml_diff>
--- a/ToDo.docx
+++ b/ToDo.docx
@@ -26,7 +26,7 @@
         <w:rPr>
           <w:strike/>
         </w:rPr>
-        <w:t>Make sure that mushroom only collides with ground layers. Should go through creatures or player (of course as soon as player touches it, it should disappear and Mario should grow).</w:t>
+        <w:t>Implement thud and coin sound.</w:t>
       </w:r>
     </w:p>
     <w:p>
@@ -36,27 +36,9 @@
           <w:ilvl w:val="0"/>
           <w:numId w:val="1"/>
         </w:numPr>
-        <w:rPr>
-          <w:strike/>
-        </w:rPr>
-      </w:pPr>
-      <w:r>
-        <w:rPr>
-          <w:strike/>
-        </w:rPr>
-        <w:t xml:space="preserve">Create Big Mario </w:t>
-      </w:r>
-      <w:r>
-        <w:rPr>
-          <w:strike/>
-        </w:rPr>
-        <w:t xml:space="preserve">animation </w:t>
-      </w:r>
-      <w:r>
-        <w:rPr>
-          <w:strike/>
-        </w:rPr>
-        <w:t>when Mario eats mushroom.</w:t>
+      </w:pPr>
+      <w:r>
+        <w:t>Implement coin animation for brick.</w:t>
       </w:r>
     </w:p>
     <w:p>
@@ -66,16 +48,12 @@
           <w:ilvl w:val="0"/>
           <w:numId w:val="1"/>
         </w:numPr>
-        <w:rPr>
-          <w:strike/>
-        </w:rPr>
-      </w:pPr>
-      <w:r>
-        <w:rPr>
-          <w:strike/>
-        </w:rPr>
-        <w:t>Be able to control big Mario.</w:t>
-      </w:r>
+      </w:pPr>
+      <w:r>
+        <w:t>Brick with coin should change to metal face once no more coins from it.</w:t>
+      </w:r>
+      <w:bookmarkStart w:id="0" w:name="_GoBack"/>
+      <w:bookmarkEnd w:id="0"/>
     </w:p>
     <w:p>
       <w:pPr>
@@ -84,15 +62,9 @@
           <w:ilvl w:val="0"/>
           <w:numId w:val="1"/>
         </w:numPr>
-        <w:rPr>
-          <w:strike/>
-        </w:rPr>
-      </w:pPr>
-      <w:r>
-        <w:rPr>
-          <w:strike/>
-        </w:rPr>
-        <w:t>Have flower come out if Big Mario already big.</w:t>
+      </w:pPr>
+      <w:r>
+        <w:t>Create brick break animation if Mario is big and hits it.</w:t>
       </w:r>
     </w:p>
     <w:p>
@@ -102,56 +74,6 @@
           <w:ilvl w:val="0"/>
           <w:numId w:val="1"/>
         </w:numPr>
-        <w:rPr>
-          <w:strike/>
-        </w:rPr>
-      </w:pPr>
-      <w:r>
-        <w:rPr>
-          <w:strike/>
-        </w:rPr>
-        <w:t>Instantiate flower with collider (and flash animation) when flower animation is done.</w:t>
-      </w:r>
-    </w:p>
-    <w:p>
-      <w:pPr>
-        <w:pStyle w:val="ListParagraph"/>
-        <w:numPr>
-          <w:ilvl w:val="0"/>
-          <w:numId w:val="1"/>
-        </w:numPr>
-        <w:rPr>
-          <w:strike/>
-        </w:rPr>
-      </w:pPr>
-      <w:r>
-        <w:rPr>
-          <w:strike/>
-        </w:rPr>
-        <w:t>Implement Big Mario with fire transformation when flower touched.</w:t>
-      </w:r>
-    </w:p>
-    <w:p>
-      <w:pPr>
-        <w:pStyle w:val="ListParagraph"/>
-        <w:numPr>
-          <w:ilvl w:val="0"/>
-          <w:numId w:val="1"/>
-        </w:numPr>
-      </w:pPr>
-      <w:r>
-        <w:t>Create brick break animation if Mario is big and hits it.</w:t>
-      </w:r>
-      <w:bookmarkStart w:id="0" w:name="_GoBack"/>
-      <w:bookmarkEnd w:id="0"/>
-    </w:p>
-    <w:p>
-      <w:pPr>
-        <w:pStyle w:val="ListParagraph"/>
-        <w:numPr>
-          <w:ilvl w:val="0"/>
-          <w:numId w:val="1"/>
-        </w:numPr>
       </w:pPr>
       <w:r>
         <w:t>Implement brick breaking when Mario hits it.</w:t>
@@ -350,7 +272,6 @@
     </w:p>
     <w:p>
       <w:r>
-        <w:lastRenderedPageBreak/>
         <w:t>Radius</w:t>
       </w:r>
       <w:r>

</xml_diff>

<commit_message>
Brick breaking sequence (in progress).
</commit_message>
<xml_diff>
--- a/ToDo.docx
+++ b/ToDo.docx
@@ -1,6 +1,6 @@
 
 <file path=word/document.xml><?xml version="1.0" encoding="utf-8"?>
-<w:document xmlns:wpc="http://schemas.microsoft.com/office/word/2010/wordprocessingCanvas" xmlns:cx="http://schemas.microsoft.com/office/drawing/2014/chartex" xmlns:cx1="http://schemas.microsoft.com/office/drawing/2015/9/8/chartex" xmlns:cx2="http://schemas.microsoft.com/office/drawing/2015/10/21/chartex" xmlns:cx3="http://schemas.microsoft.com/office/drawing/2016/5/9/chartex" xmlns:cx4="http://schemas.microsoft.com/office/drawing/2016/5/10/chartex" xmlns:cx5="http://schemas.microsoft.com/office/drawing/2016/5/11/chartex" xmlns:cx6="http://schemas.microsoft.com/office/drawing/2016/5/12/chartex" xmlns:cx7="http://schemas.microsoft.com/office/drawing/2016/5/13/chartex" xmlns:cx8="http://schemas.microsoft.com/office/drawing/2016/5/14/chartex" xmlns:mc="http://schemas.openxmlformats.org/markup-compatibility/2006" xmlns:o="urn:schemas-microsoft-com:office:office" xmlns:r="http://schemas.openxmlformats.org/officeDocument/2006/relationships" xmlns:m="http://schemas.openxmlformats.org/officeDocument/2006/math" xmlns:v="urn:schemas-microsoft-com:vml" xmlns:wp14="http://schemas.microsoft.com/office/word/2010/wordprocessingDrawing" xmlns:wp="http://schemas.openxmlformats.org/drawingml/2006/wordprocessingDrawing" xmlns:w10="urn:schemas-microsoft-com:office:word" xmlns:w="http://schemas.openxmlformats.org/wordprocessingml/2006/main" xmlns:w14="http://schemas.microsoft.com/office/word/2010/wordml" xmlns:w15="http://schemas.microsoft.com/office/word/2012/wordml" xmlns:w16se="http://schemas.microsoft.com/office/word/2015/wordml/symex" xmlns:wpg="http://schemas.microsoft.com/office/word/2010/wordprocessingGroup" xmlns:wpi="http://schemas.microsoft.com/office/word/2010/wordprocessingInk" xmlns:wne="http://schemas.microsoft.com/office/word/2006/wordml" xmlns:wps="http://schemas.microsoft.com/office/word/2010/wordprocessingShape" mc:Ignorable="w14 w15 w16se wp14">
+<w:document xmlns:wpc="http://schemas.microsoft.com/office/word/2010/wordprocessingCanvas" xmlns:cx="http://schemas.microsoft.com/office/drawing/2014/chartex" xmlns:cx1="http://schemas.microsoft.com/office/drawing/2015/9/8/chartex" xmlns:cx2="http://schemas.microsoft.com/office/drawing/2015/10/21/chartex" xmlns:cx3="http://schemas.microsoft.com/office/drawing/2016/5/9/chartex" xmlns:cx4="http://schemas.microsoft.com/office/drawing/2016/5/10/chartex" xmlns:cx5="http://schemas.microsoft.com/office/drawing/2016/5/11/chartex" xmlns:cx6="http://schemas.microsoft.com/office/drawing/2016/5/12/chartex" xmlns:cx7="http://schemas.microsoft.com/office/drawing/2016/5/13/chartex" xmlns:cx8="http://schemas.microsoft.com/office/drawing/2016/5/14/chartex" xmlns:mc="http://schemas.openxmlformats.org/markup-compatibility/2006" xmlns:aink="http://schemas.microsoft.com/office/drawing/2016/ink" xmlns:o="urn:schemas-microsoft-com:office:office" xmlns:r="http://schemas.openxmlformats.org/officeDocument/2006/relationships" xmlns:m="http://schemas.openxmlformats.org/officeDocument/2006/math" xmlns:v="urn:schemas-microsoft-com:vml" xmlns:wp14="http://schemas.microsoft.com/office/word/2010/wordprocessingDrawing" xmlns:wp="http://schemas.openxmlformats.org/drawingml/2006/wordprocessingDrawing" xmlns:w10="urn:schemas-microsoft-com:office:word" xmlns:w="http://schemas.openxmlformats.org/wordprocessingml/2006/main" xmlns:w14="http://schemas.microsoft.com/office/word/2010/wordml" xmlns:w15="http://schemas.microsoft.com/office/word/2012/wordml" xmlns:w16se="http://schemas.microsoft.com/office/word/2015/wordml/symex" xmlns:wpg="http://schemas.microsoft.com/office/word/2010/wordprocessingGroup" xmlns:wpi="http://schemas.microsoft.com/office/word/2010/wordprocessingInk" xmlns:wne="http://schemas.microsoft.com/office/word/2006/wordml" xmlns:wps="http://schemas.microsoft.com/office/word/2010/wordprocessingShape" mc:Ignorable="w14 w15 w16se wp14">
   <w:body>
     <w:p>
       <w:pPr>
@@ -18,15 +18,9 @@
           <w:ilvl w:val="0"/>
           <w:numId w:val="1"/>
         </w:numPr>
-        <w:rPr>
-          <w:strike/>
-        </w:rPr>
-      </w:pPr>
-      <w:r>
-        <w:rPr>
-          <w:strike/>
-        </w:rPr>
-        <w:t>Implement thud and coin sound.</w:t>
+      </w:pPr>
+      <w:r>
+        <w:t>Create brick break animation if Mario is big and hits it.</w:t>
       </w:r>
     </w:p>
     <w:p>
@@ -38,7 +32,7 @@
         </w:numPr>
       </w:pPr>
       <w:r>
-        <w:t>Implement coin animation for brick.</w:t>
+        <w:t>Implement brick breaking when Mario hits it.</w:t>
       </w:r>
     </w:p>
     <w:p>
@@ -50,10 +44,24 @@
         </w:numPr>
       </w:pPr>
       <w:r>
-        <w:t>Brick with coin should change to metal face once no more coins from it.</w:t>
-      </w:r>
-      <w:bookmarkStart w:id="0" w:name="_GoBack"/>
-      <w:bookmarkEnd w:id="0"/>
+        <w:t xml:space="preserve">Create </w:t>
+      </w:r>
+      <w:proofErr w:type="spellStart"/>
+      <w:r>
+        <w:t>koopa</w:t>
+      </w:r>
+      <w:proofErr w:type="spellEnd"/>
+      <w:r>
+        <w:t xml:space="preserve"> </w:t>
+      </w:r>
+      <w:proofErr w:type="spellStart"/>
+      <w:r>
+        <w:t>troopa</w:t>
+      </w:r>
+      <w:proofErr w:type="spellEnd"/>
+      <w:r>
+        <w:t xml:space="preserve"> creature, moving and animating when super Mario is in range.</w:t>
+      </w:r>
     </w:p>
     <w:p>
       <w:pPr>
@@ -64,7 +72,23 @@
         </w:numPr>
       </w:pPr>
       <w:r>
-        <w:t>Create brick break animation if Mario is big and hits it.</w:t>
+        <w:t xml:space="preserve">Implement stomping of </w:t>
+      </w:r>
+      <w:proofErr w:type="spellStart"/>
+      <w:r>
+        <w:t>koopa</w:t>
+      </w:r>
+      <w:proofErr w:type="spellEnd"/>
+      <w:r>
+        <w:t xml:space="preserve"> </w:t>
+      </w:r>
+      <w:proofErr w:type="spellStart"/>
+      <w:r>
+        <w:t>troopa</w:t>
+      </w:r>
+      <w:proofErr w:type="spellEnd"/>
+      <w:r>
+        <w:t>. Should be either built in, or a prefab creature with colliders already in place.</w:t>
       </w:r>
     </w:p>
     <w:p>
@@ -76,8 +100,125 @@
         </w:numPr>
       </w:pPr>
       <w:r>
-        <w:t>Implement brick breaking when Mario hits it.</w:t>
-      </w:r>
+        <w:t xml:space="preserve">Place all </w:t>
+      </w:r>
+      <w:proofErr w:type="spellStart"/>
+      <w:r>
+        <w:t>koopa</w:t>
+      </w:r>
+      <w:proofErr w:type="spellEnd"/>
+      <w:r>
+        <w:t xml:space="preserve"> </w:t>
+      </w:r>
+      <w:proofErr w:type="spellStart"/>
+      <w:r>
+        <w:t>troopa</w:t>
+      </w:r>
+      <w:proofErr w:type="spellEnd"/>
+      <w:r>
+        <w:t xml:space="preserve"> where they should be for entire level.</w:t>
+      </w:r>
+    </w:p>
+    <w:p>
+      <w:pPr>
+        <w:pStyle w:val="ListParagraph"/>
+        <w:numPr>
+          <w:ilvl w:val="0"/>
+          <w:numId w:val="1"/>
+        </w:numPr>
+      </w:pPr>
+      <w:r>
+        <w:t>Implement turtle</w:t>
+      </w:r>
+      <w:r>
+        <w:t xml:space="preserve"> movement and animation when Mario is in range.</w:t>
+      </w:r>
+    </w:p>
+    <w:p>
+      <w:pPr>
+        <w:pStyle w:val="ListParagraph"/>
+        <w:numPr>
+          <w:ilvl w:val="0"/>
+          <w:numId w:val="1"/>
+        </w:numPr>
+      </w:pPr>
+      <w:r>
+        <w:t>Implement turtle stomping on and changing into shell.</w:t>
+      </w:r>
+    </w:p>
+    <w:p>
+      <w:pPr>
+        <w:pStyle w:val="ListParagraph"/>
+        <w:numPr>
+          <w:ilvl w:val="0"/>
+          <w:numId w:val="1"/>
+        </w:numPr>
+      </w:pPr>
+      <w:r>
+        <w:t>Implement player kicking of shell.</w:t>
+      </w:r>
+    </w:p>
+    <w:p>
+      <w:pPr>
+        <w:pStyle w:val="ListParagraph"/>
+        <w:numPr>
+          <w:ilvl w:val="0"/>
+          <w:numId w:val="1"/>
+        </w:numPr>
+      </w:pPr>
+      <w:r>
+        <w:t>Implement turtle shell changing directions when hitting wall or pipe.</w:t>
+      </w:r>
+    </w:p>
+    <w:p>
+      <w:pPr>
+        <w:pStyle w:val="ListParagraph"/>
+        <w:numPr>
+          <w:ilvl w:val="0"/>
+          <w:numId w:val="1"/>
+        </w:numPr>
+      </w:pPr>
+      <w:r>
+        <w:t>Implement turtle knocking over and killing other creatures in the way.</w:t>
+      </w:r>
+    </w:p>
+    <w:p>
+      <w:pPr>
+        <w:pStyle w:val="ListParagraph"/>
+        <w:numPr>
+          <w:ilvl w:val="0"/>
+          <w:numId w:val="1"/>
+        </w:numPr>
+      </w:pPr>
+      <w:r>
+        <w:t>Implement turtle shell stopping when super Mario lands on top, and moving again if kinked again (or stomped on again).</w:t>
+      </w:r>
+    </w:p>
+    <w:p>
+      <w:pPr>
+        <w:pStyle w:val="ListParagraph"/>
+        <w:numPr>
+          <w:ilvl w:val="0"/>
+          <w:numId w:val="1"/>
+        </w:numPr>
+      </w:pPr>
+      <w:r>
+        <w:t>Check to see if this version of Mario has turtle come out of shell and walk again if too much time has past.</w:t>
+      </w:r>
+    </w:p>
+    <w:p>
+      <w:pPr>
+        <w:pStyle w:val="ListParagraph"/>
+        <w:numPr>
+          <w:ilvl w:val="0"/>
+          <w:numId w:val="1"/>
+        </w:numPr>
+      </w:pPr>
+      <w:r>
+        <w:t>Check to see if jumping turtle in first level.</w:t>
+      </w:r>
+      <w:bookmarkStart w:id="0" w:name="_GoBack"/>
+      <w:bookmarkEnd w:id="0"/>
     </w:p>
     <w:p/>
     <w:p>
@@ -229,16 +370,26 @@
           <w:color w:val="333333"/>
           <w:shd w:val="clear" w:color="auto" w:fill="FFFFFF"/>
         </w:rPr>
-        <w:t>joystick button 9 = right analogue stick click</w:t>
-      </w:r>
-    </w:p>
-    <w:p>
-      <w:pPr>
+        <w:t xml:space="preserve">joystick button 9 = right analogue stick </w:t>
+      </w:r>
+      <w:proofErr w:type="gramStart"/>
+      <w:r>
         <w:rPr>
           <w:rFonts w:ascii="Helvetica" w:hAnsi="Helvetica" w:cs="Helvetica"/>
           <w:color w:val="333333"/>
           <w:shd w:val="clear" w:color="auto" w:fill="FFFFFF"/>
         </w:rPr>
+        <w:t>click</w:t>
+      </w:r>
+      <w:proofErr w:type="gramEnd"/>
+    </w:p>
+    <w:p>
+      <w:pPr>
+        <w:rPr>
+          <w:rFonts w:ascii="Helvetica" w:hAnsi="Helvetica" w:cs="Helvetica"/>
+          <w:color w:val="333333"/>
+          <w:shd w:val="clear" w:color="auto" w:fill="FFFFFF"/>
+        </w:rPr>
       </w:pPr>
     </w:p>
     <w:p>
@@ -254,7 +405,15 @@
     </w:p>
     <w:p>
       <w:r>
-        <w:t>Size   x 0.5  y 0.59</w:t>
+        <w:t xml:space="preserve">Size   x </w:t>
+      </w:r>
+      <w:proofErr w:type="gramStart"/>
+      <w:r>
+        <w:t>0.5  y</w:t>
+      </w:r>
+      <w:proofErr w:type="gramEnd"/>
+      <w:r>
+        <w:t xml:space="preserve"> 0.59</w:t>
       </w:r>
     </w:p>
     <w:p/>
@@ -293,8 +452,13 @@
       </w:r>
     </w:p>
     <w:p>
-      <w:r>
-        <w:t>Offset  x 0</w:t>
+      <w:proofErr w:type="gramStart"/>
+      <w:r>
+        <w:t>Offset  x</w:t>
+      </w:r>
+      <w:proofErr w:type="gramEnd"/>
+      <w:r>
+        <w:t xml:space="preserve"> 0</w:t>
       </w:r>
       <w:r>
         <w:tab/>
@@ -303,7 +467,15 @@
     </w:p>
     <w:p>
       <w:r>
-        <w:t>Size    x 0.58  y 1.25</w:t>
+        <w:t xml:space="preserve">Size    x </w:t>
+      </w:r>
+      <w:proofErr w:type="gramStart"/>
+      <w:r>
+        <w:t>0.58  y</w:t>
+      </w:r>
+      <w:proofErr w:type="gramEnd"/>
+      <w:r>
+        <w:t xml:space="preserve"> 1.25</w:t>
       </w:r>
     </w:p>
     <w:p/>
@@ -314,14 +486,21 @@
     </w:p>
     <w:p/>
     <w:p>
-      <w:r>
-        <w:t>Offset  x 0     y -0.38</w:t>
-      </w:r>
-    </w:p>
-    <w:p>
+      <w:proofErr w:type="gramStart"/>
+      <w:r>
+        <w:t>Offset  x</w:t>
+      </w:r>
+      <w:proofErr w:type="gramEnd"/>
+      <w:r>
+        <w:t xml:space="preserve"> 0     y -0.38</w:t>
+      </w:r>
+    </w:p>
+    <w:p>
+      <w:proofErr w:type="gramStart"/>
       <w:r>
         <w:t>Radius  0.28</w:t>
       </w:r>
+      <w:proofErr w:type="gramEnd"/>
     </w:p>
     <w:sectPr>
       <w:pgSz w:w="12240" w:h="15840"/>
@@ -334,7 +513,7 @@
 </file>
 
 <file path=word/numbering.xml><?xml version="1.0" encoding="utf-8"?>
-<w:numbering xmlns:wpc="http://schemas.microsoft.com/office/word/2010/wordprocessingCanvas" xmlns:cx="http://schemas.microsoft.com/office/drawing/2014/chartex" xmlns:cx1="http://schemas.microsoft.com/office/drawing/2015/9/8/chartex" xmlns:cx2="http://schemas.microsoft.com/office/drawing/2015/10/21/chartex" xmlns:cx3="http://schemas.microsoft.com/office/drawing/2016/5/9/chartex" xmlns:cx4="http://schemas.microsoft.com/office/drawing/2016/5/10/chartex" xmlns:cx5="http://schemas.microsoft.com/office/drawing/2016/5/11/chartex" xmlns:cx6="http://schemas.microsoft.com/office/drawing/2016/5/12/chartex" xmlns:cx7="http://schemas.microsoft.com/office/drawing/2016/5/13/chartex" xmlns:cx8="http://schemas.microsoft.com/office/drawing/2016/5/14/chartex" xmlns:mc="http://schemas.openxmlformats.org/markup-compatibility/2006" xmlns:o="urn:schemas-microsoft-com:office:office" xmlns:r="http://schemas.openxmlformats.org/officeDocument/2006/relationships" xmlns:m="http://schemas.openxmlformats.org/officeDocument/2006/math" xmlns:v="urn:schemas-microsoft-com:vml" xmlns:wp14="http://schemas.microsoft.com/office/word/2010/wordprocessingDrawing" xmlns:wp="http://schemas.openxmlformats.org/drawingml/2006/wordprocessingDrawing" xmlns:w10="urn:schemas-microsoft-com:office:word" xmlns:w="http://schemas.openxmlformats.org/wordprocessingml/2006/main" xmlns:w14="http://schemas.microsoft.com/office/word/2010/wordml" xmlns:w15="http://schemas.microsoft.com/office/word/2012/wordml" xmlns:w16se="http://schemas.microsoft.com/office/word/2015/wordml/symex" xmlns:wpg="http://schemas.microsoft.com/office/word/2010/wordprocessingGroup" xmlns:wpi="http://schemas.microsoft.com/office/word/2010/wordprocessingInk" xmlns:wne="http://schemas.microsoft.com/office/word/2006/wordml" xmlns:wps="http://schemas.microsoft.com/office/word/2010/wordprocessingShape" mc:Ignorable="w14 w15 w16se wp14">
+<w:numbering xmlns:wpc="http://schemas.microsoft.com/office/word/2010/wordprocessingCanvas" xmlns:cx="http://schemas.microsoft.com/office/drawing/2014/chartex" xmlns:cx1="http://schemas.microsoft.com/office/drawing/2015/9/8/chartex" xmlns:cx2="http://schemas.microsoft.com/office/drawing/2015/10/21/chartex" xmlns:cx3="http://schemas.microsoft.com/office/drawing/2016/5/9/chartex" xmlns:cx4="http://schemas.microsoft.com/office/drawing/2016/5/10/chartex" xmlns:cx5="http://schemas.microsoft.com/office/drawing/2016/5/11/chartex" xmlns:cx6="http://schemas.microsoft.com/office/drawing/2016/5/12/chartex" xmlns:cx7="http://schemas.microsoft.com/office/drawing/2016/5/13/chartex" xmlns:cx8="http://schemas.microsoft.com/office/drawing/2016/5/14/chartex" xmlns:mc="http://schemas.openxmlformats.org/markup-compatibility/2006" xmlns:aink="http://schemas.microsoft.com/office/drawing/2016/ink" xmlns:o="urn:schemas-microsoft-com:office:office" xmlns:r="http://schemas.openxmlformats.org/officeDocument/2006/relationships" xmlns:m="http://schemas.openxmlformats.org/officeDocument/2006/math" xmlns:v="urn:schemas-microsoft-com:vml" xmlns:wp14="http://schemas.microsoft.com/office/word/2010/wordprocessingDrawing" xmlns:wp="http://schemas.openxmlformats.org/drawingml/2006/wordprocessingDrawing" xmlns:w10="urn:schemas-microsoft-com:office:word" xmlns:w="http://schemas.openxmlformats.org/wordprocessingml/2006/main" xmlns:w14="http://schemas.microsoft.com/office/word/2010/wordml" xmlns:w15="http://schemas.microsoft.com/office/word/2012/wordml" xmlns:w16se="http://schemas.microsoft.com/office/word/2015/wordml/symex" xmlns:wpg="http://schemas.microsoft.com/office/word/2010/wordprocessingGroup" xmlns:wpi="http://schemas.microsoft.com/office/word/2010/wordprocessingInk" xmlns:wne="http://schemas.microsoft.com/office/word/2006/wordml" xmlns:wps="http://schemas.microsoft.com/office/word/2010/wordprocessingShape" mc:Ignorable="w14 w15 w16se wp14">
   <w:abstractNum w:abstractNumId="0" w15:restartNumberingAfterBreak="0">
     <w:nsid w:val="2DF7293B"/>
     <w:multiLevelType w:val="hybridMultilevel"/>

</xml_diff>

<commit_message>
Brick breaking animation and sound now implemented.
</commit_message>
<xml_diff>
--- a/ToDo.docx
+++ b/ToDo.docx
@@ -18,8 +18,14 @@
           <w:ilvl w:val="0"/>
           <w:numId w:val="1"/>
         </w:numPr>
-      </w:pPr>
-      <w:r>
+        <w:rPr>
+          <w:strike/>
+        </w:rPr>
+      </w:pPr>
+      <w:r>
+        <w:rPr>
+          <w:strike/>
+        </w:rPr>
         <w:t>Create brick break animation if Mario is big and hits it.</w:t>
       </w:r>
     </w:p>
@@ -32,8 +38,16 @@
         </w:numPr>
       </w:pPr>
       <w:r>
-        <w:t>Implement brick breaking when Mario hits it.</w:t>
-      </w:r>
+        <w:t>Implement brick breaking</w:t>
+      </w:r>
+      <w:r>
+        <w:t xml:space="preserve"> sound</w:t>
+      </w:r>
+      <w:r>
+        <w:t xml:space="preserve"> when Mario hits it.</w:t>
+      </w:r>
+      <w:bookmarkStart w:id="0" w:name="_GoBack"/>
+      <w:bookmarkEnd w:id="0"/>
     </w:p>
     <w:p>
       <w:pPr>
@@ -217,8 +231,6 @@
       <w:r>
         <w:t>Check to see if jumping turtle in first level.</w:t>
       </w:r>
-      <w:bookmarkStart w:id="0" w:name="_GoBack"/>
-      <w:bookmarkEnd w:id="0"/>
     </w:p>
     <w:p/>
     <w:p>

</xml_diff>

<commit_message>
Added goomba stomp sound.
</commit_message>
<xml_diff>
--- a/ToDo.docx
+++ b/ToDo.docx
@@ -18,129 +18,75 @@
           <w:ilvl w:val="0"/>
           <w:numId w:val="1"/>
         </w:numPr>
-        <w:rPr>
-          <w:strike/>
-        </w:rPr>
-      </w:pPr>
-      <w:r>
-        <w:rPr>
-          <w:strike/>
-        </w:rPr>
-        <w:t>Create brick break animation if Mario is big and hits it.</w:t>
-      </w:r>
-    </w:p>
-    <w:p>
-      <w:pPr>
-        <w:pStyle w:val="ListParagraph"/>
-        <w:numPr>
-          <w:ilvl w:val="0"/>
-          <w:numId w:val="1"/>
-        </w:numPr>
-        <w:rPr>
-          <w:strike/>
-        </w:rPr>
-      </w:pPr>
-      <w:r>
-        <w:rPr>
-          <w:strike/>
-        </w:rPr>
-        <w:t>Implement brick breaking</w:t>
-      </w:r>
-      <w:r>
-        <w:rPr>
-          <w:strike/>
-        </w:rPr>
-        <w:t xml:space="preserve"> sound</w:t>
-      </w:r>
-      <w:r>
-        <w:rPr>
-          <w:strike/>
-        </w:rPr>
-        <w:t xml:space="preserve"> when Mario hits it.</w:t>
-      </w:r>
-    </w:p>
-    <w:p>
-      <w:pPr>
-        <w:pStyle w:val="ListParagraph"/>
-        <w:numPr>
-          <w:ilvl w:val="0"/>
-          <w:numId w:val="1"/>
-        </w:numPr>
-      </w:pPr>
-      <w:r>
-        <w:t xml:space="preserve">Create </w:t>
+      </w:pPr>
+      <w:r>
+        <w:t xml:space="preserve">Make sure </w:t>
       </w:r>
       <w:proofErr w:type="spellStart"/>
       <w:r>
-        <w:t>koopa</w:t>
+        <w:t>Goomba</w:t>
       </w:r>
       <w:proofErr w:type="spellEnd"/>
       <w:r>
-        <w:t xml:space="preserve"> </w:t>
+        <w:t xml:space="preserve"> creature changes direction when hitting wall or bumping into its friends.</w:t>
+      </w:r>
+    </w:p>
+    <w:p>
+      <w:pPr>
+        <w:pStyle w:val="ListParagraph"/>
+        <w:numPr>
+          <w:ilvl w:val="0"/>
+          <w:numId w:val="1"/>
+        </w:numPr>
+      </w:pPr>
+      <w:r>
+        <w:t xml:space="preserve">Create player killed animation when bumps into </w:t>
       </w:r>
       <w:proofErr w:type="spellStart"/>
       <w:r>
-        <w:t>troopa</w:t>
+        <w:t>goomba</w:t>
       </w:r>
       <w:proofErr w:type="spellEnd"/>
       <w:r>
-        <w:t xml:space="preserve"> creature, moving and animating when super Mario is in range.</w:t>
-      </w:r>
-    </w:p>
-    <w:p>
-      <w:pPr>
-        <w:pStyle w:val="ListParagraph"/>
-        <w:numPr>
-          <w:ilvl w:val="0"/>
-          <w:numId w:val="1"/>
-        </w:numPr>
-      </w:pPr>
-      <w:r>
-        <w:t xml:space="preserve">Implement stomping of </w:t>
+        <w:t xml:space="preserve">. </w:t>
+      </w:r>
+    </w:p>
+    <w:p>
+      <w:pPr>
+        <w:pStyle w:val="ListParagraph"/>
+        <w:numPr>
+          <w:ilvl w:val="0"/>
+          <w:numId w:val="1"/>
+        </w:numPr>
+      </w:pPr>
+      <w:r>
+        <w:t>After player killed and animation and sound added, s</w:t>
+      </w:r>
+      <w:r>
+        <w:t>how title screen “1-1” and restart on first level. For now, player will have infinite lives.</w:t>
+      </w:r>
+    </w:p>
+    <w:p>
+      <w:pPr>
+        <w:pStyle w:val="ListParagraph"/>
+        <w:numPr>
+          <w:ilvl w:val="0"/>
+          <w:numId w:val="1"/>
+        </w:numPr>
+      </w:pPr>
+      <w:r>
+        <w:t>If player big</w:t>
+      </w:r>
+      <w:r>
+        <w:t xml:space="preserve"> and bumps into </w:t>
       </w:r>
       <w:proofErr w:type="spellStart"/>
       <w:r>
-        <w:t>koopa</w:t>
+        <w:t>goomba</w:t>
       </w:r>
       <w:proofErr w:type="spellEnd"/>
       <w:r>
-        <w:t xml:space="preserve"> </w:t>
-      </w:r>
-      <w:proofErr w:type="spellStart"/>
-      <w:r>
-        <w:t>troopa</w:t>
-      </w:r>
-      <w:proofErr w:type="spellEnd"/>
-      <w:r>
-        <w:t>. Should be either built in, or a prefab creature with colliders already in place.</w:t>
-      </w:r>
-    </w:p>
-    <w:p>
-      <w:pPr>
-        <w:pStyle w:val="ListParagraph"/>
-        <w:numPr>
-          <w:ilvl w:val="0"/>
-          <w:numId w:val="1"/>
-        </w:numPr>
-      </w:pPr>
-      <w:r>
-        <w:t xml:space="preserve">Place all </w:t>
-      </w:r>
-      <w:proofErr w:type="spellStart"/>
-      <w:r>
-        <w:t>koopa</w:t>
-      </w:r>
-      <w:proofErr w:type="spellEnd"/>
-      <w:r>
-        <w:t xml:space="preserve"> </w:t>
-      </w:r>
-      <w:proofErr w:type="spellStart"/>
-      <w:r>
-        <w:t>troopa</w:t>
-      </w:r>
-      <w:proofErr w:type="spellEnd"/>
-      <w:r>
-        <w:t xml:space="preserve"> where they should be for entire level.</w:t>
+        <w:t>, shrink Mario and have Mario invincible (semi-transparent) for 4 seconds.</w:t>
       </w:r>
     </w:p>
     <w:p>
@@ -204,58 +150,257 @@
       </w:pPr>
       <w:r>
         <w:t>Implement turtle knocking over and killing other creatures in the way.</w:t>
-      </w:r>
-    </w:p>
-    <w:p>
-      <w:pPr>
-        <w:pStyle w:val="ListParagraph"/>
-        <w:numPr>
-          <w:ilvl w:val="0"/>
-          <w:numId w:val="1"/>
-        </w:numPr>
-      </w:pPr>
-      <w:r>
-        <w:t>Implement turtle shell stopping when super Mario lands on top, and moving again if kinked again (or stomped on again).</w:t>
-      </w:r>
-    </w:p>
-    <w:p>
-      <w:pPr>
-        <w:pStyle w:val="ListParagraph"/>
-        <w:numPr>
-          <w:ilvl w:val="0"/>
-          <w:numId w:val="1"/>
-        </w:numPr>
-      </w:pPr>
-      <w:r>
-        <w:t>Check to see if this version of Mario has turtle come out of shell and walk again if too much time has past.</w:t>
-      </w:r>
-    </w:p>
-    <w:p>
-      <w:pPr>
-        <w:pStyle w:val="ListParagraph"/>
-        <w:numPr>
-          <w:ilvl w:val="0"/>
-          <w:numId w:val="1"/>
-        </w:numPr>
-      </w:pPr>
-      <w:r>
-        <w:t>Implement star coming out of block.</w:t>
-      </w:r>
-    </w:p>
-    <w:p>
-      <w:pPr>
-        <w:pStyle w:val="ListParagraph"/>
-        <w:numPr>
-          <w:ilvl w:val="0"/>
-          <w:numId w:val="1"/>
-        </w:numPr>
-      </w:pPr>
-      <w:r>
-        <w:t>Implement Mario transformation to invincibility when collecting star.</w:t>
       </w:r>
       <w:bookmarkStart w:id="0" w:name="_GoBack"/>
       <w:bookmarkEnd w:id="0"/>
     </w:p>
+    <w:p>
+      <w:pPr>
+        <w:pStyle w:val="ListParagraph"/>
+        <w:numPr>
+          <w:ilvl w:val="0"/>
+          <w:numId w:val="1"/>
+        </w:numPr>
+      </w:pPr>
+      <w:r>
+        <w:t>Implement turtle shell stopping when super Mario lands on top, and moving again if kinked again (or stomped on again).</w:t>
+      </w:r>
+    </w:p>
+    <w:p>
+      <w:pPr>
+        <w:pStyle w:val="ListParagraph"/>
+        <w:numPr>
+          <w:ilvl w:val="0"/>
+          <w:numId w:val="1"/>
+        </w:numPr>
+      </w:pPr>
+      <w:r>
+        <w:t>Check to see if this version of Mario has turtle come out of shell and walk again if too much time has past.</w:t>
+      </w:r>
+    </w:p>
+    <w:p>
+      <w:pPr>
+        <w:pStyle w:val="ListParagraph"/>
+        <w:numPr>
+          <w:ilvl w:val="0"/>
+          <w:numId w:val="1"/>
+        </w:numPr>
+      </w:pPr>
+      <w:r>
+        <w:t>Implement star coming out of block.</w:t>
+      </w:r>
+    </w:p>
+    <w:p>
+      <w:pPr>
+        <w:pStyle w:val="ListParagraph"/>
+        <w:numPr>
+          <w:ilvl w:val="0"/>
+          <w:numId w:val="1"/>
+        </w:numPr>
+      </w:pPr>
+      <w:r>
+        <w:t>Implement Mario transformation to invincibility when collecting star.</w:t>
+      </w:r>
+    </w:p>
+    <w:p>
+      <w:pPr>
+        <w:pStyle w:val="ListParagraph"/>
+        <w:numPr>
+          <w:ilvl w:val="0"/>
+          <w:numId w:val="1"/>
+        </w:numPr>
+      </w:pPr>
+      <w:r>
+        <w:t xml:space="preserve">Implement </w:t>
+      </w:r>
+      <w:proofErr w:type="spellStart"/>
+      <w:r>
+        <w:t>ui</w:t>
+      </w:r>
+      <w:proofErr w:type="spellEnd"/>
+      <w:r>
+        <w:t xml:space="preserve"> score implementing.</w:t>
+      </w:r>
+    </w:p>
+    <w:p>
+      <w:pPr>
+        <w:pStyle w:val="ListParagraph"/>
+        <w:numPr>
+          <w:ilvl w:val="0"/>
+          <w:numId w:val="1"/>
+        </w:numPr>
+      </w:pPr>
+      <w:r>
+        <w:t>Implement coin amount incrementing.</w:t>
+      </w:r>
+    </w:p>
+    <w:p>
+      <w:pPr>
+        <w:pStyle w:val="ListParagraph"/>
+        <w:numPr>
+          <w:ilvl w:val="0"/>
+          <w:numId w:val="1"/>
+        </w:numPr>
+      </w:pPr>
+      <w:r>
+        <w:t>Implement time count down.</w:t>
+      </w:r>
+    </w:p>
+    <w:p>
+      <w:pPr>
+        <w:pStyle w:val="ListParagraph"/>
+        <w:numPr>
+          <w:ilvl w:val="0"/>
+          <w:numId w:val="1"/>
+        </w:numPr>
+      </w:pPr>
+      <w:r>
+        <w:t xml:space="preserve">Add sound that is played at the </w:t>
+      </w:r>
+      <w:proofErr w:type="gramStart"/>
+      <w:r>
+        <w:t>100 time</w:t>
+      </w:r>
+      <w:proofErr w:type="gramEnd"/>
+      <w:r>
+        <w:t xml:space="preserve"> mark, and speed up music for the rest of time.</w:t>
+      </w:r>
+    </w:p>
+    <w:p>
+      <w:pPr>
+        <w:pStyle w:val="ListParagraph"/>
+        <w:numPr>
+          <w:ilvl w:val="0"/>
+          <w:numId w:val="1"/>
+        </w:numPr>
+      </w:pPr>
+      <w:r>
+        <w:t>If time runs out, Mario is killed. Play killed animation and sound, then show black screen with times up (check with original game, don’t remember original wording) then show screen that shows 1-1 before restarting level again.</w:t>
+      </w:r>
+    </w:p>
+    <w:p>
+      <w:pPr>
+        <w:pStyle w:val="ListParagraph"/>
+        <w:numPr>
+          <w:ilvl w:val="0"/>
+          <w:numId w:val="1"/>
+        </w:numPr>
+      </w:pPr>
+      <w:r>
+        <w:t>Create Mario descending flag sequence with fireworks and Mario walking into castle.</w:t>
+      </w:r>
+    </w:p>
+    <w:p>
+      <w:pPr>
+        <w:pStyle w:val="ListParagraph"/>
+        <w:numPr>
+          <w:ilvl w:val="0"/>
+          <w:numId w:val="1"/>
+        </w:numPr>
+      </w:pPr>
+      <w:r>
+        <w:t>Create a “thanks for playing demo” screen</w:t>
+      </w:r>
+      <w:r>
+        <w:t xml:space="preserve"> at the end.</w:t>
+      </w:r>
+    </w:p>
+    <w:p>
+      <w:pPr>
+        <w:pStyle w:val="ListParagraph"/>
+        <w:numPr>
+          <w:ilvl w:val="0"/>
+          <w:numId w:val="1"/>
+        </w:numPr>
+      </w:pPr>
+      <w:r>
+        <w:t>Create Mario descending pipe.</w:t>
+      </w:r>
+    </w:p>
+    <w:p>
+      <w:pPr>
+        <w:pStyle w:val="ListParagraph"/>
+        <w:numPr>
+          <w:ilvl w:val="0"/>
+          <w:numId w:val="1"/>
+        </w:numPr>
+      </w:pPr>
+      <w:r>
+        <w:t>Implement screen of cave with coins and have Mario dropping into it.</w:t>
+      </w:r>
+    </w:p>
+    <w:p>
+      <w:pPr>
+        <w:pStyle w:val="ListParagraph"/>
+        <w:numPr>
+          <w:ilvl w:val="0"/>
+          <w:numId w:val="1"/>
+        </w:numPr>
+      </w:pPr>
+      <w:r>
+        <w:t>Have Mario entering pipe with sound.</w:t>
+      </w:r>
+    </w:p>
+    <w:p>
+      <w:pPr>
+        <w:pStyle w:val="ListParagraph"/>
+        <w:numPr>
+          <w:ilvl w:val="0"/>
+          <w:numId w:val="1"/>
+        </w:numPr>
+      </w:pPr>
+      <w:r>
+        <w:t>Implement Mario coming out of pipe in level.</w:t>
+      </w:r>
+    </w:p>
+    <w:p>
+      <w:pPr>
+        <w:pStyle w:val="ListParagraph"/>
+        <w:numPr>
+          <w:ilvl w:val="0"/>
+          <w:numId w:val="1"/>
+        </w:numPr>
+      </w:pPr>
+      <w:r>
+        <w:t>Make sure able to pause game like original.</w:t>
+      </w:r>
+    </w:p>
+    <w:p>
+      <w:pPr>
+        <w:pStyle w:val="ListParagraph"/>
+        <w:numPr>
+          <w:ilvl w:val="0"/>
+          <w:numId w:val="1"/>
+        </w:numPr>
+      </w:pPr>
+      <w:r>
+        <w:t>Create title screen like original.</w:t>
+      </w:r>
+    </w:p>
+    <w:p>
+      <w:pPr>
+        <w:pStyle w:val="ListParagraph"/>
+        <w:numPr>
+          <w:ilvl w:val="0"/>
+          <w:numId w:val="1"/>
+        </w:numPr>
+      </w:pPr>
+      <w:r>
+        <w:t>Create attract mode like original. Cycle through 2 possible attract modes like original.</w:t>
+      </w:r>
+    </w:p>
+    <w:p>
+      <w:pPr>
+        <w:pStyle w:val="ListParagraph"/>
+        <w:numPr>
+          <w:ilvl w:val="0"/>
+          <w:numId w:val="1"/>
+        </w:numPr>
+      </w:pPr>
+      <w:r>
+        <w:t>Polish game (At this point, demo should be done. Task and bug fixes will be added).</w:t>
+      </w:r>
+    </w:p>
     <w:p/>
     <w:p>
       <w:pPr>
@@ -301,6 +446,7 @@
           <w:color w:val="333333"/>
           <w:shd w:val="clear" w:color="auto" w:fill="FFFFFF"/>
         </w:rPr>
+        <w:lastRenderedPageBreak/>
         <w:t>joystick button 2 = X</w:t>
       </w:r>
       <w:r>
@@ -524,6 +670,7 @@
     <w:p>
       <w:proofErr w:type="gramStart"/>
       <w:r>
+        <w:lastRenderedPageBreak/>
         <w:t>Offset  x</w:t>
       </w:r>
       <w:proofErr w:type="gramEnd"/>

</xml_diff>

<commit_message>
Goomba now pauses when player is killed. Also implemented audio played when mario is killed.
</commit_message>
<xml_diff>
--- a/ToDo.docx
+++ b/ToDo.docx
@@ -18,16 +18,28 @@
           <w:ilvl w:val="0"/>
           <w:numId w:val="1"/>
         </w:numPr>
-      </w:pPr>
-      <w:r>
+        <w:rPr>
+          <w:strike/>
+        </w:rPr>
+      </w:pPr>
+      <w:r>
+        <w:rPr>
+          <w:strike/>
+        </w:rPr>
         <w:t xml:space="preserve">Make sure </w:t>
       </w:r>
       <w:proofErr w:type="spellStart"/>
       <w:r>
+        <w:rPr>
+          <w:strike/>
+        </w:rPr>
         <w:t>Goomba</w:t>
       </w:r>
       <w:proofErr w:type="spellEnd"/>
       <w:r>
+        <w:rPr>
+          <w:strike/>
+        </w:rPr>
         <w:t xml:space="preserve"> creature changes direction when hitting wall or bumping into its friends.</w:t>
       </w:r>
     </w:p>
@@ -49,110 +61,110 @@
       <w:proofErr w:type="spellEnd"/>
       <w:r>
         <w:t xml:space="preserve">. </w:t>
-      </w:r>
-    </w:p>
-    <w:p>
-      <w:pPr>
-        <w:pStyle w:val="ListParagraph"/>
-        <w:numPr>
-          <w:ilvl w:val="0"/>
-          <w:numId w:val="1"/>
-        </w:numPr>
-      </w:pPr>
-      <w:r>
-        <w:t>After player killed and animation and sound added, s</w:t>
-      </w:r>
-      <w:r>
-        <w:t>how title screen “1-1” and restart on first level. For now, player will have infinite lives.</w:t>
-      </w:r>
-    </w:p>
-    <w:p>
-      <w:pPr>
-        <w:pStyle w:val="ListParagraph"/>
-        <w:numPr>
-          <w:ilvl w:val="0"/>
-          <w:numId w:val="1"/>
-        </w:numPr>
-      </w:pPr>
-      <w:r>
-        <w:t>If player big</w:t>
-      </w:r>
-      <w:r>
-        <w:t xml:space="preserve"> and bumps into </w:t>
-      </w:r>
-      <w:proofErr w:type="spellStart"/>
-      <w:r>
-        <w:t>goomba</w:t>
-      </w:r>
-      <w:proofErr w:type="spellEnd"/>
-      <w:r>
-        <w:t>, shrink Mario and have Mario invincible (semi-transparent) for 4 seconds.</w:t>
-      </w:r>
-    </w:p>
-    <w:p>
-      <w:pPr>
-        <w:pStyle w:val="ListParagraph"/>
-        <w:numPr>
-          <w:ilvl w:val="0"/>
-          <w:numId w:val="1"/>
-        </w:numPr>
-      </w:pPr>
-      <w:r>
-        <w:t>Implement turtle</w:t>
-      </w:r>
-      <w:r>
-        <w:t xml:space="preserve"> movement and animation when Mario is in range.</w:t>
-      </w:r>
-    </w:p>
-    <w:p>
-      <w:pPr>
-        <w:pStyle w:val="ListParagraph"/>
-        <w:numPr>
-          <w:ilvl w:val="0"/>
-          <w:numId w:val="1"/>
-        </w:numPr>
-      </w:pPr>
-      <w:r>
-        <w:t>Implement turtle stomping on and changing into shell.</w:t>
-      </w:r>
-    </w:p>
-    <w:p>
-      <w:pPr>
-        <w:pStyle w:val="ListParagraph"/>
-        <w:numPr>
-          <w:ilvl w:val="0"/>
-          <w:numId w:val="1"/>
-        </w:numPr>
-      </w:pPr>
-      <w:r>
-        <w:t>Implement player kicking of shell.</w:t>
-      </w:r>
-    </w:p>
-    <w:p>
-      <w:pPr>
-        <w:pStyle w:val="ListParagraph"/>
-        <w:numPr>
-          <w:ilvl w:val="0"/>
-          <w:numId w:val="1"/>
-        </w:numPr>
-      </w:pPr>
-      <w:r>
-        <w:t>Implement turtle shell changing directions when hitting wall or pipe.</w:t>
-      </w:r>
-    </w:p>
-    <w:p>
-      <w:pPr>
-        <w:pStyle w:val="ListParagraph"/>
-        <w:numPr>
-          <w:ilvl w:val="0"/>
-          <w:numId w:val="1"/>
-        </w:numPr>
-      </w:pPr>
-      <w:r>
-        <w:t>Implement turtle knocking over and killing other creatures in the way.</w:t>
       </w:r>
       <w:bookmarkStart w:id="0" w:name="_GoBack"/>
       <w:bookmarkEnd w:id="0"/>
+    </w:p>
+    <w:p>
+      <w:pPr>
+        <w:pStyle w:val="ListParagraph"/>
+        <w:numPr>
+          <w:ilvl w:val="0"/>
+          <w:numId w:val="1"/>
+        </w:numPr>
+      </w:pPr>
+      <w:r>
+        <w:t>After player killed and animation and sound added, s</w:t>
+      </w:r>
+      <w:r>
+        <w:t>how title screen “1-1” and restart on first level. For now, player will have infinite lives.</w:t>
+      </w:r>
+    </w:p>
+    <w:p>
+      <w:pPr>
+        <w:pStyle w:val="ListParagraph"/>
+        <w:numPr>
+          <w:ilvl w:val="0"/>
+          <w:numId w:val="1"/>
+        </w:numPr>
+      </w:pPr>
+      <w:r>
+        <w:t>If player big</w:t>
+      </w:r>
+      <w:r>
+        <w:t xml:space="preserve"> and bumps into </w:t>
+      </w:r>
+      <w:proofErr w:type="spellStart"/>
+      <w:r>
+        <w:t>goomba</w:t>
+      </w:r>
+      <w:proofErr w:type="spellEnd"/>
+      <w:r>
+        <w:t>, shrink Mario and have Mario invincible (semi-transparent) for 4 seconds.</w:t>
+      </w:r>
+    </w:p>
+    <w:p>
+      <w:pPr>
+        <w:pStyle w:val="ListParagraph"/>
+        <w:numPr>
+          <w:ilvl w:val="0"/>
+          <w:numId w:val="1"/>
+        </w:numPr>
+      </w:pPr>
+      <w:r>
+        <w:t>Implement turtle</w:t>
+      </w:r>
+      <w:r>
+        <w:t xml:space="preserve"> movement and animation when Mario is in range.</w:t>
+      </w:r>
+    </w:p>
+    <w:p>
+      <w:pPr>
+        <w:pStyle w:val="ListParagraph"/>
+        <w:numPr>
+          <w:ilvl w:val="0"/>
+          <w:numId w:val="1"/>
+        </w:numPr>
+      </w:pPr>
+      <w:r>
+        <w:t>Implement turtle stomping on and changing into shell.</w:t>
+      </w:r>
+    </w:p>
+    <w:p>
+      <w:pPr>
+        <w:pStyle w:val="ListParagraph"/>
+        <w:numPr>
+          <w:ilvl w:val="0"/>
+          <w:numId w:val="1"/>
+        </w:numPr>
+      </w:pPr>
+      <w:r>
+        <w:t>Implement player kicking of shell.</w:t>
+      </w:r>
+    </w:p>
+    <w:p>
+      <w:pPr>
+        <w:pStyle w:val="ListParagraph"/>
+        <w:numPr>
+          <w:ilvl w:val="0"/>
+          <w:numId w:val="1"/>
+        </w:numPr>
+      </w:pPr>
+      <w:r>
+        <w:t>Implement turtle shell changing directions when hitting wall or pipe.</w:t>
+      </w:r>
+    </w:p>
+    <w:p>
+      <w:pPr>
+        <w:pStyle w:val="ListParagraph"/>
+        <w:numPr>
+          <w:ilvl w:val="0"/>
+          <w:numId w:val="1"/>
+        </w:numPr>
+      </w:pPr>
+      <w:r>
+        <w:t>Implement turtle knocking over and killing other creatures in the way.</w:t>
+      </w:r>
     </w:p>
     <w:p>
       <w:pPr>

</xml_diff>